<commit_message>
apa csl word 258
</commit_message>
<xml_diff>
--- a/stanford_comm_258/final_paper/dahlke_final_paper.docx
+++ b/stanford_comm_258/final_paper/dahlke_final_paper.docx
@@ -186,7 +186,7 @@
         <w:t xml:space="preserve"> </w:t>
       </w:r>
       <w:r>
-        <w:t xml:space="preserve">(Przeworski and Limongi 1997)</w:t>
+        <w:t xml:space="preserve">(Przeworski &amp; Limongi, 1997)</w:t>
       </w:r>
       <w:r>
         <w:t xml:space="preserve">. Under an American- and democracy-centric view of global development, modernization is an accumulation of progressive social changes that readies a nation for its final culmination: democracy. Under the endogenous theory of democratization, there is a threshold of economic development at which we would expect authoritarian regimes to transition to democracy.</w:t>
@@ -279,7 +279,7 @@
         <w:t xml:space="preserve"> </w:t>
       </w:r>
       <w:r>
-        <w:t xml:space="preserve">(Przeworski and Limongi 1997)</w:t>
+        <w:t xml:space="preserve">(Przeworski &amp; Limongi, 1997)</w:t>
       </w:r>
       <w:r>
         <w:t xml:space="preserve">.</w:t>
@@ -371,7 +371,7 @@
         <w:t xml:space="preserve"> </w:t>
       </w:r>
       <w:r>
-        <w:t xml:space="preserve">(Robinson and Acemoglu 2006)</w:t>
+        <w:t xml:space="preserve">(Robinson &amp; Acemoglu, 2006)</w:t>
       </w:r>
       <w:r>
         <w:t xml:space="preserve">. In this view, these two groups have well-defined and divergent economic preferences. Elites in a country want to maintain authoritarian rule because it provides them with higher levels of economic wealth. Whereas the majority of citizens want democratic institutions under the assumption that they will gain economic prosperity from a government restructure. The dueling preferences of these two groups are resolved through an inherently conflictual political process where de jure and de facto political power are wielded against one another. The balance of power between elites and citizens determines whether a society transitions from nondemocracy to democracy and perhaps if it reverts back to nondemocracy later.</w:t>
@@ -472,7 +472,7 @@
         <w:t xml:space="preserve"> </w:t>
       </w:r>
       <w:r>
-        <w:t xml:space="preserve">(King, Pan, and Roberts 2013)</w:t>
+        <w:t xml:space="preserve">(King et al., 2013)</w:t>
       </w:r>
       <w:r>
         <w:t xml:space="preserve">. Regimes also can participate in propaganda in order to increase the legitimacy of their government in order to communicate its de jure power. A regime can participate in propaganda as persuasion in order to maintain devotion to and legitimacy of the nation, for example, North Korea’s anti-American and pro-state propaganda. Or, a regime can use propaganda as signaling simply to show that it has the power to maintain compulsory exhibitions of pro-regime attitudes, such as in the case of Syria and public displays of loyalty.</w:t>
@@ -674,7 +674,7 @@
         <w:t xml:space="preserve"> </w:t>
       </w:r>
       <w:r>
-        <w:t xml:space="preserve">(Pan and Siegel 2020)</w:t>
+        <w:t xml:space="preserve">(Pan &amp; Siegel, 2020)</w:t>
       </w:r>
       <w:r>
         <w:t xml:space="preserve">.</w:t>
@@ -747,7 +747,7 @@
         <w:t xml:space="preserve"> </w:t>
       </w:r>
       <w:r>
-        <w:t xml:space="preserve">(Bernhard 2001)</w:t>
+        <w:t xml:space="preserve">(Bernhard, 2001)</w:t>
       </w:r>
       <w:r>
         <w:t xml:space="preserve">. In the present, the argument that Germany cannot sustain democracy because of its culture seems unfounded. By the 1980s a new generation of Germans shared values that converged with other western democracies and remains a strong European democracy</w:t>
@@ -756,7 +756,7 @@
         <w:t xml:space="preserve"> </w:t>
       </w:r>
       <w:r>
-        <w:t xml:space="preserve">(Bernhard 2001)</w:t>
+        <w:t xml:space="preserve">(Bernhard, 2001)</w:t>
       </w:r>
       <w:r>
         <w:t xml:space="preserve">.</w:t>
@@ -797,7 +797,7 @@
         <w:pStyle w:val="Bibliography"/>
       </w:pPr>
       <w:r>
-        <w:t xml:space="preserve">Bernhard, Michael. 2001. “Democratization in Germany: A Reappraisal.”</w:t>
+        <w:t xml:space="preserve">Bernhard, M. (2001). Democratization in germany: A reappraisal.</w:t>
       </w:r>
       <w:r>
         <w:t xml:space="preserve"> </w:t>
@@ -809,10 +809,19 @@
         <w:t xml:space="preserve">Comparative Politics</w:t>
       </w:r>
       <w:r>
-        <w:t xml:space="preserve"> </w:t>
-      </w:r>
-      <w:r>
-        <w:t xml:space="preserve">33 (4): 379–400.</w:t>
+        <w:t xml:space="preserve">,</w:t>
+      </w:r>
+      <w:r>
+        <w:t xml:space="preserve"> </w:t>
+      </w:r>
+      <w:r>
+        <w:rPr>
+          <w:i/>
+        </w:rPr>
+        <w:t xml:space="preserve">33</w:t>
+      </w:r>
+      <w:r>
+        <w:t xml:space="preserve">(4), 379–400.</w:t>
       </w:r>
       <w:r>
         <w:t xml:space="preserve"> </w:t>
@@ -825,9 +834,6 @@
           <w:t xml:space="preserve">http://www.jstor.org/stable/422440</w:t>
         </w:r>
       </w:hyperlink>
-      <w:r>
-        <w:t xml:space="preserve">.</w:t>
-      </w:r>
     </w:p>
     <w:bookmarkEnd w:id="33"/>
     <w:bookmarkStart w:id="34" w:name="ref-castells"/>
@@ -836,7 +842,7 @@
         <w:pStyle w:val="Bibliography"/>
       </w:pPr>
       <w:r>
-        <w:t xml:space="preserve">Castells, Manuel. 2010.</w:t>
+        <w:t xml:space="preserve">Castells, M. (2010).</w:t>
       </w:r>
       <w:r>
         <w:t xml:space="preserve"> </w:t>
@@ -845,10 +851,13 @@
         <w:rPr>
           <w:i/>
         </w:rPr>
-        <w:t xml:space="preserve">The Rise of the Network Society</w:t>
-      </w:r>
-      <w:r>
-        <w:t xml:space="preserve">. 2nd ed. Vol. 1. The Information Age. Chichester: Wiley-Blackwell.</w:t>
+        <w:t xml:space="preserve">The rise of the network society</w:t>
+      </w:r>
+      <w:r>
+        <w:t xml:space="preserve"> </w:t>
+      </w:r>
+      <w:r>
+        <w:t xml:space="preserve">(2nd ed., Vol. 1). Wiley-Blackwell.</w:t>
       </w:r>
     </w:p>
     <w:bookmarkEnd w:id="34"/>
@@ -858,7 +867,7 @@
         <w:pStyle w:val="Bibliography"/>
       </w:pPr>
       <w:r>
-        <w:t xml:space="preserve">Huntington, Samuel P. 1991. “Democracy’s Third Wave.”</w:t>
+        <w:t xml:space="preserve">Huntington, S. P. (1991). Democracy’s third wave.</w:t>
       </w:r>
       <w:r>
         <w:t xml:space="preserve"> </w:t>
@@ -880,7 +889,7 @@
         <w:pStyle w:val="Bibliography"/>
       </w:pPr>
       <w:r>
-        <w:t xml:space="preserve">King, Gary, Jennifer Pan, and Margaret E. Roberts. 2013. “How Censorship in China Allows Government Criticism but Silences Collective Expression.”</w:t>
+        <w:t xml:space="preserve">King, G., Pan, J., &amp; Roberts, M. E. (2013). How censorship in china allows government criticism but silences collective expression.</w:t>
       </w:r>
       <w:r>
         <w:t xml:space="preserve"> </w:t>
@@ -892,20 +901,7 @@
         <w:t xml:space="preserve">American Political Science Review</w:t>
       </w:r>
       <w:r>
-        <w:t xml:space="preserve"> </w:t>
-      </w:r>
-      <w:r>
-        <w:t xml:space="preserve">107 (2 (May)): 1–18.</w:t>
-      </w:r>
-    </w:p>
-    <w:bookmarkEnd w:id="36"/>
-    <w:bookmarkStart w:id="38" w:name="ref-lipset"/>
-    <w:p>
-      <w:pPr>
-        <w:pStyle w:val="Bibliography"/>
-      </w:pPr>
-      <w:r>
-        <w:t xml:space="preserve">Lipset, S. M., and Johns Hopkins University Press. 1981.</w:t>
+        <w:t xml:space="preserve">,</w:t>
       </w:r>
       <w:r>
         <w:t xml:space="preserve"> </w:t>
@@ -914,10 +910,32 @@
         <w:rPr>
           <w:i/>
         </w:rPr>
-        <w:t xml:space="preserve">Political Man: The Social Bases of Politics</w:t>
-      </w:r>
-      <w:r>
-        <w:t xml:space="preserve">. A Johns Hopkins Paperback. Johns Hopkins University Press.</w:t>
+        <w:t xml:space="preserve">107</w:t>
+      </w:r>
+      <w:r>
+        <w:t xml:space="preserve">(2 (May)), 1–18.</w:t>
+      </w:r>
+    </w:p>
+    <w:bookmarkEnd w:id="36"/>
+    <w:bookmarkStart w:id="38" w:name="ref-lipset"/>
+    <w:p>
+      <w:pPr>
+        <w:pStyle w:val="Bibliography"/>
+      </w:pPr>
+      <w:r>
+        <w:t xml:space="preserve">Lipset, S. M., &amp; Press, J. H. U. (1981).</w:t>
+      </w:r>
+      <w:r>
+        <w:t xml:space="preserve"> </w:t>
+      </w:r>
+      <w:r>
+        <w:rPr>
+          <w:i/>
+        </w:rPr>
+        <w:t xml:space="preserve">Political man: The social bases of politics</w:t>
+      </w:r>
+      <w:r>
+        <w:t xml:space="preserve">. Johns Hopkins University Press.</w:t>
       </w:r>
       <w:r>
         <w:t xml:space="preserve"> </w:t>
@@ -930,9 +948,6 @@
           <w:t xml:space="preserve">https://books.google.com/books?id=Gv-CAAAAMAAJ</w:t>
         </w:r>
       </w:hyperlink>
-      <w:r>
-        <w:t xml:space="preserve">.</w:t>
-      </w:r>
     </w:p>
     <w:bookmarkEnd w:id="38"/>
     <w:bookmarkStart w:id="40" w:name="ref-mcfaul"/>
@@ -941,7 +956,7 @@
         <w:pStyle w:val="Bibliography"/>
       </w:pPr>
       <w:r>
-        <w:t xml:space="preserve">McFaul, Michael. 2002. “The Fourth Wave of Democracy and Dictatorship: Noncooperative Transitions in the Postcommunist World.”</w:t>
+        <w:t xml:space="preserve">McFaul, M. (2002). The fourth wave of democracy and dictatorship: Noncooperative transitions in the postcommunist world.</w:t>
       </w:r>
       <w:r>
         <w:t xml:space="preserve"> </w:t>
@@ -953,10 +968,19 @@
         <w:t xml:space="preserve">World Politics</w:t>
       </w:r>
       <w:r>
-        <w:t xml:space="preserve"> </w:t>
-      </w:r>
-      <w:r>
-        <w:t xml:space="preserve">54 (2): 212–44.</w:t>
+        <w:t xml:space="preserve">,</w:t>
+      </w:r>
+      <w:r>
+        <w:t xml:space="preserve"> </w:t>
+      </w:r>
+      <w:r>
+        <w:rPr>
+          <w:i/>
+        </w:rPr>
+        <w:t xml:space="preserve">54</w:t>
+      </w:r>
+      <w:r>
+        <w:t xml:space="preserve">(2), 212–244.</w:t>
       </w:r>
       <w:r>
         <w:t xml:space="preserve"> </w:t>
@@ -969,9 +993,6 @@
           <w:t xml:space="preserve">http://www.jstor.org/stable/25054183</w:t>
         </w:r>
       </w:hyperlink>
-      <w:r>
-        <w:t xml:space="preserve">.</w:t>
-      </w:r>
     </w:p>
     <w:bookmarkEnd w:id="40"/>
     <w:bookmarkStart w:id="42" w:name="ref-pan2020"/>
@@ -980,7 +1001,7 @@
         <w:pStyle w:val="Bibliography"/>
       </w:pPr>
       <w:r>
-        <w:t xml:space="preserve">Pan, Jennifer, and Alexandra Siegel. 2020. “How Saudi Crackdowns Fail to Silence Online Dissent.”</w:t>
+        <w:t xml:space="preserve">Pan, J., &amp; Siegel, A. (2020). How saudi crackdowns fail to silence online dissent.</w:t>
       </w:r>
       <w:r>
         <w:t xml:space="preserve"> </w:t>
@@ -992,10 +1013,19 @@
         <w:t xml:space="preserve">American Political Science Review</w:t>
       </w:r>
       <w:r>
-        <w:t xml:space="preserve"> </w:t>
-      </w:r>
-      <w:r>
-        <w:t xml:space="preserve">114 (1): 109–25.</w:t>
+        <w:t xml:space="preserve">,</w:t>
+      </w:r>
+      <w:r>
+        <w:t xml:space="preserve"> </w:t>
+      </w:r>
+      <w:r>
+        <w:rPr>
+          <w:i/>
+        </w:rPr>
+        <w:t xml:space="preserve">114</w:t>
+      </w:r>
+      <w:r>
+        <w:t xml:space="preserve">(1), 109–125.</w:t>
       </w:r>
       <w:r>
         <w:t xml:space="preserve"> </w:t>
@@ -1008,9 +1038,6 @@
           <w:t xml:space="preserve">https://doi.org/10.1017/S0003055419000650</w:t>
         </w:r>
       </w:hyperlink>
-      <w:r>
-        <w:t xml:space="preserve">.</w:t>
-      </w:r>
     </w:p>
     <w:bookmarkEnd w:id="42"/>
     <w:bookmarkStart w:id="44" w:name="ref-przeworski"/>
@@ -1019,7 +1046,7 @@
         <w:pStyle w:val="Bibliography"/>
       </w:pPr>
       <w:r>
-        <w:t xml:space="preserve">Przeworski, Adam, and Fernando Limongi. 1997. “Modernization: Theories and Facts.”</w:t>
+        <w:t xml:space="preserve">Przeworski, A., &amp; Limongi, F. (1997). Modernization: Theories and facts.</w:t>
       </w:r>
       <w:r>
         <w:t xml:space="preserve"> </w:t>
@@ -1031,10 +1058,19 @@
         <w:t xml:space="preserve">World Politics</w:t>
       </w:r>
       <w:r>
-        <w:t xml:space="preserve"> </w:t>
-      </w:r>
-      <w:r>
-        <w:t xml:space="preserve">49 (2): 155–83.</w:t>
+        <w:t xml:space="preserve">,</w:t>
+      </w:r>
+      <w:r>
+        <w:t xml:space="preserve"> </w:t>
+      </w:r>
+      <w:r>
+        <w:rPr>
+          <w:i/>
+        </w:rPr>
+        <w:t xml:space="preserve">49</w:t>
+      </w:r>
+      <w:r>
+        <w:t xml:space="preserve">(2), 155–183.</w:t>
       </w:r>
       <w:r>
         <w:t xml:space="preserve"> </w:t>
@@ -1047,9 +1083,6 @@
           <w:t xml:space="preserve">https://doi.org/10.1353/wp.1997.0004</w:t>
         </w:r>
       </w:hyperlink>
-      <w:r>
-        <w:t xml:space="preserve">.</w:t>
-      </w:r>
     </w:p>
     <w:bookmarkEnd w:id="44"/>
     <w:bookmarkStart w:id="46" w:name="ref-robinson"/>
@@ -1058,7 +1091,7 @@
         <w:pStyle w:val="Bibliography"/>
       </w:pPr>
       <w:r>
-        <w:t xml:space="preserve">Robinson, James A., and Daron Acemoglu. 2006.</w:t>
+        <w:t xml:space="preserve">Robinson, J. A., &amp; Acemoglu, D. (2006).</w:t>
       </w:r>
       <w:r>
         <w:t xml:space="preserve"> </w:t>
@@ -1067,10 +1100,10 @@
         <w:rPr>
           <w:i/>
         </w:rPr>
-        <w:t xml:space="preserve">Economic Origins of Dictatorship and Democracy</w:t>
-      </w:r>
-      <w:r>
-        <w:t xml:space="preserve">. Cambridge, UK: Cambridge University Press; Cambridge University Press.</w:t>
+        <w:t xml:space="preserve">Economic origins of dictatorship and democracy</w:t>
+      </w:r>
+      <w:r>
+        <w:t xml:space="preserve">. Cambridge University Press; Cambridge University Press.</w:t>
       </w:r>
       <w:r>
         <w:t xml:space="preserve"> </w:t>
@@ -1083,9 +1116,6 @@
           <w:t xml:space="preserve">http://www.cambridge.org/us/catalogue/catalogue.asp?isbn=0521855268</w:t>
         </w:r>
       </w:hyperlink>
-      <w:r>
-        <w:t xml:space="preserve">.</w:t>
-      </w:r>
     </w:p>
     <w:bookmarkEnd w:id="46"/>
     <w:bookmarkStart w:id="48" w:name="ref-rustow"/>
@@ -1094,7 +1124,7 @@
         <w:pStyle w:val="Bibliography"/>
       </w:pPr>
       <w:r>
-        <w:t xml:space="preserve">Rustow, Dankwart A. 1971. “Agreement, Dissent, and Democratic Fundamentals.” In</w:t>
+        <w:t xml:space="preserve">Rustow, D. A. (1971). Agreement, dissent, and democratic fundamentals. In K. Von Beyme (Ed.),</w:t>
       </w:r>
       <w:r>
         <w:t xml:space="preserve"> </w:t>
@@ -1103,10 +1133,13 @@
         <w:rPr>
           <w:i/>
         </w:rPr>
-        <w:t xml:space="preserve">Theory and Politics/Theorie Und Politik: Festschrift Zum 70. Geburtstag Für Carl Joachim Friedrich</w:t>
-      </w:r>
-      <w:r>
-        <w:t xml:space="preserve">, edited by Klaus Von Beyme, 328–42. Dordrecht: Springer Netherlands.</w:t>
+        <w:t xml:space="preserve">Theory and politics/theorie und politik: Festschrift zum 70. Geburtstag für carl joachim friedrich</w:t>
+      </w:r>
+      <w:r>
+        <w:t xml:space="preserve"> </w:t>
+      </w:r>
+      <w:r>
+        <w:t xml:space="preserve">(pp. 328–342). Springer Netherlands.</w:t>
       </w:r>
       <w:r>
         <w:t xml:space="preserve"> </w:t>
@@ -1119,9 +1152,6 @@
           <w:t xml:space="preserve">https://doi.org/10.1007/978-94-010-2750-2_17</w:t>
         </w:r>
       </w:hyperlink>
-      <w:r>
-        <w:t xml:space="preserve">.</w:t>
-      </w:r>
     </w:p>
     <w:bookmarkEnd w:id="48"/>
     <w:bookmarkEnd w:id="49"/>

</xml_diff>